<commit_message>
Added new templates SG_HAVCR2, SG_UBTF, SG_UBA1 and variant confirmation
</commit_message>
<xml_diff>
--- a/inst/templates/MDX_FAIL.docx
+++ b/inst/templates/MDX_FAIL.docx
@@ -1,6 +1,6 @@
 
 <file path=word/document.xml><?xml version="1.0" encoding="utf-8"?>
-<w:document xmlns:wpc="http://schemas.microsoft.com/office/word/2010/wordprocessingCanvas" xmlns:cx="http://schemas.microsoft.com/office/drawing/2014/chartex" xmlns:cx1="http://schemas.microsoft.com/office/drawing/2015/9/8/chartex" xmlns:mc="http://schemas.openxmlformats.org/markup-compatibility/2006" xmlns:o="urn:schemas-microsoft-com:office:office" xmlns:r="http://schemas.openxmlformats.org/officeDocument/2006/relationships" xmlns:m="http://schemas.openxmlformats.org/officeDocument/2006/math" xmlns:v="urn:schemas-microsoft-com:vml" xmlns:wp14="http://schemas.microsoft.com/office/word/2010/wordprocessingDrawing" xmlns:wp="http://schemas.openxmlformats.org/drawingml/2006/wordprocessingDrawing" xmlns:w10="urn:schemas-microsoft-com:office:word" xmlns:w="http://schemas.openxmlformats.org/wordprocessingml/2006/main" xmlns:w14="http://schemas.microsoft.com/office/word/2010/wordml" xmlns:w15="http://schemas.microsoft.com/office/word/2012/wordml" xmlns:w16se="http://schemas.microsoft.com/office/word/2015/wordml/symex" xmlns:wpg="http://schemas.microsoft.com/office/word/2010/wordprocessingGroup" xmlns:wpi="http://schemas.microsoft.com/office/word/2010/wordprocessingInk" xmlns:wne="http://schemas.microsoft.com/office/word/2006/wordml" xmlns:wps="http://schemas.microsoft.com/office/word/2010/wordprocessingShape" mc:Ignorable="w14 w15 w16se wp14">
+<w:document xmlns:wpc="http://schemas.microsoft.com/office/word/2010/wordprocessingCanvas" xmlns:cx="http://schemas.microsoft.com/office/drawing/2014/chartex" xmlns:cx1="http://schemas.microsoft.com/office/drawing/2015/9/8/chartex" xmlns:cx2="http://schemas.microsoft.com/office/drawing/2015/10/21/chartex" xmlns:cx3="http://schemas.microsoft.com/office/drawing/2016/5/9/chartex" xmlns:cx4="http://schemas.microsoft.com/office/drawing/2016/5/10/chartex" xmlns:cx5="http://schemas.microsoft.com/office/drawing/2016/5/11/chartex" xmlns:cx6="http://schemas.microsoft.com/office/drawing/2016/5/12/chartex" xmlns:cx7="http://schemas.microsoft.com/office/drawing/2016/5/13/chartex" xmlns:cx8="http://schemas.microsoft.com/office/drawing/2016/5/14/chartex" xmlns:mc="http://schemas.openxmlformats.org/markup-compatibility/2006" xmlns:aink="http://schemas.microsoft.com/office/drawing/2016/ink" xmlns:am3d="http://schemas.microsoft.com/office/drawing/2017/model3d" xmlns:o="urn:schemas-microsoft-com:office:office" xmlns:r="http://schemas.openxmlformats.org/officeDocument/2006/relationships" xmlns:m="http://schemas.openxmlformats.org/officeDocument/2006/math" xmlns:v="urn:schemas-microsoft-com:vml" xmlns:wp14="http://schemas.microsoft.com/office/word/2010/wordprocessingDrawing" xmlns:wp="http://schemas.openxmlformats.org/drawingml/2006/wordprocessingDrawing" xmlns:w10="urn:schemas-microsoft-com:office:word" xmlns:w="http://schemas.openxmlformats.org/wordprocessingml/2006/main" xmlns:w14="http://schemas.microsoft.com/office/word/2010/wordml" xmlns:w15="http://schemas.microsoft.com/office/word/2012/wordml" xmlns:w16cex="http://schemas.microsoft.com/office/word/2018/wordml/cex" xmlns:w16cid="http://schemas.microsoft.com/office/word/2016/wordml/cid" xmlns:w16="http://schemas.microsoft.com/office/word/2018/wordml" xmlns:w16sdtdh="http://schemas.microsoft.com/office/word/2020/wordml/sdtdatahash" xmlns:w16se="http://schemas.microsoft.com/office/word/2015/wordml/symex" xmlns:wpg="http://schemas.microsoft.com/office/word/2010/wordprocessingGroup" xmlns:wpi="http://schemas.microsoft.com/office/word/2010/wordprocessingInk" xmlns:wne="http://schemas.microsoft.com/office/word/2006/wordml" xmlns:wps="http://schemas.microsoft.com/office/word/2010/wordprocessingShape" mc:Ignorable="w14 w15 w16se w16cid w16 w16cex w16sdtdh wp14">
   <w:body>
     <w:p>
       <w:pPr>
@@ -14,6 +14,7 @@
     <w:tbl>
       <w:tblPr>
         <w:tblW w:w="10206" w:type="dxa"/>
+        <w:jc w:val="center"/>
         <w:tblBorders>
           <w:top w:val="single" w:sz="4" w:space="0" w:color="auto"/>
           <w:left w:val="single" w:sz="4" w:space="0" w:color="auto"/>
@@ -30,6 +31,9 @@
         <w:gridCol w:w="3402"/>
       </w:tblGrid>
       <w:tr>
+        <w:trPr>
+          <w:jc w:val="center"/>
+        </w:trPr>
         <w:tc>
           <w:tcPr>
             <w:tcW w:w="3397" w:type="dxa"/>
@@ -459,14 +463,25 @@
         </w:tabs>
         <w:spacing w:before="120" w:after="120"/>
         <w:ind w:left="2127" w:right="-8" w:hanging="2127"/>
-        <w:jc w:val="both"/>
+        <w:jc w:val="center"/>
         <w:rPr>
           <w:rFonts w:eastAsia="Times New Roman" w:cs="Arial"/>
           <w:b/>
+          <w:color w:val="FF0000"/>
           <w:sz w:val="16"/>
+          <w:szCs w:val="16"/>
+        </w:rPr>
+      </w:pPr>
+      <w:r>
+        <w:rPr>
+          <w:rFonts w:eastAsia="Times New Roman" w:cs="Arial"/>
+          <w:b/>
+          <w:color w:val="FF0000"/>
+          <w:sz w:val="18"/>
           <w:szCs w:val="18"/>
         </w:rPr>
-      </w:pPr>
+        <w:t>COMMENT_IN</w:t>
+      </w:r>
     </w:p>
     <w:p>
       <w:pPr>
@@ -858,14 +873,50 @@
           <w:sz w:val="16"/>
           <w:szCs w:val="16"/>
         </w:rPr>
-        <w:t xml:space="preserve">DNA is analysed by targeted gene sequencing of coding regions and flanking splice sites (within 2 bp) of the genes listed below. Libraries are prepared using a custom QIAGEN QIAseq single primer extension-based panel (Peter MacCallum Cancer Centre AllHaem v1) and sequenced on an Illumina NextSeq500 with 150 bp paired end reads. </w:t>
+        <w:t xml:space="preserve">DNA is analysed by targeted gene sequencing of coding regions and flanking splice sites (within 2 bp) of the genes listed below. Libraries are prepared using a custom QIAGEN </w:t>
       </w:r>
+      <w:proofErr w:type="spellStart"/>
       <w:r>
         <w:rPr>
           <w:rFonts w:cs="Arial"/>
           <w:sz w:val="16"/>
           <w:szCs w:val="16"/>
         </w:rPr>
+        <w:t>QIAseq</w:t>
+      </w:r>
+      <w:proofErr w:type="spellEnd"/>
+      <w:r>
+        <w:rPr>
+          <w:rFonts w:cs="Arial"/>
+          <w:sz w:val="16"/>
+          <w:szCs w:val="16"/>
+        </w:rPr>
+        <w:t xml:space="preserve"> single primer extension-based panel (Peter MacCallum Cancer Centre </w:t>
+      </w:r>
+      <w:proofErr w:type="spellStart"/>
+      <w:r>
+        <w:rPr>
+          <w:rFonts w:cs="Arial"/>
+          <w:sz w:val="16"/>
+          <w:szCs w:val="16"/>
+        </w:rPr>
+        <w:t>AllHaem</w:t>
+      </w:r>
+      <w:proofErr w:type="spellEnd"/>
+      <w:r>
+        <w:rPr>
+          <w:rFonts w:cs="Arial"/>
+          <w:sz w:val="16"/>
+          <w:szCs w:val="16"/>
+        </w:rPr>
+        <w:t xml:space="preserve"> v1) and sequenced on an Illumina NextSeq500 with 150 bp paired end reads. </w:t>
+      </w:r>
+      <w:r>
+        <w:rPr>
+          <w:rFonts w:cs="Arial"/>
+          <w:sz w:val="16"/>
+          <w:szCs w:val="16"/>
+        </w:rPr>
         <w:t xml:space="preserve">A customised CLC bioinformatics pipeline including QIAGEN CLC enterprise solutions is used to generate aligned reads and call variants (single nucleotide variants and short insertions or deletions) against the hg19 human reference genome. </w:t>
       </w:r>
       <w:r>
@@ -874,7 +925,25 @@
           <w:sz w:val="16"/>
           <w:szCs w:val="16"/>
         </w:rPr>
-        <w:t>Variants are analysed using PathOS software (Peter Mac).</w:t>
+        <w:t xml:space="preserve">Variants are analysed using </w:t>
+      </w:r>
+      <w:proofErr w:type="spellStart"/>
+      <w:r>
+        <w:rPr>
+          <w:rFonts w:cs="Arial"/>
+          <w:sz w:val="16"/>
+          <w:szCs w:val="16"/>
+        </w:rPr>
+        <w:t>PathOS</w:t>
+      </w:r>
+      <w:proofErr w:type="spellEnd"/>
+      <w:r>
+        <w:rPr>
+          <w:rFonts w:cs="Arial"/>
+          <w:sz w:val="16"/>
+          <w:szCs w:val="16"/>
+        </w:rPr>
+        <w:t xml:space="preserve"> software (Peter Mac).</w:t>
       </w:r>
     </w:p>
     <w:p>
@@ -1119,7 +1188,7 @@
           <w:sz w:val="18"/>
           <w:szCs w:val="18"/>
         </w:rPr>
-        <w:t>10-Jan-2023</w:t>
+        <w:t>25-Oct-2023</w:t>
       </w:r>
       <w:r>
         <w:rPr>
@@ -1130,8 +1199,6 @@
         </w:rPr>
         <w:fldChar w:fldCharType="end"/>
       </w:r>
-      <w:bookmarkStart w:id="0" w:name="_GoBack"/>
-      <w:bookmarkEnd w:id="0"/>
     </w:p>
     <w:p>
       <w:pPr>
@@ -1166,7 +1233,7 @@
 </file>
 
 <file path=word/endnotes.xml><?xml version="1.0" encoding="utf-8"?>
-<w:endnotes xmlns:wpc="http://schemas.microsoft.com/office/word/2010/wordprocessingCanvas" xmlns:cx="http://schemas.microsoft.com/office/drawing/2014/chartex" xmlns:cx1="http://schemas.microsoft.com/office/drawing/2015/9/8/chartex" xmlns:mc="http://schemas.openxmlformats.org/markup-compatibility/2006" xmlns:o="urn:schemas-microsoft-com:office:office" xmlns:r="http://schemas.openxmlformats.org/officeDocument/2006/relationships" xmlns:m="http://schemas.openxmlformats.org/officeDocument/2006/math" xmlns:v="urn:schemas-microsoft-com:vml" xmlns:wp14="http://schemas.microsoft.com/office/word/2010/wordprocessingDrawing" xmlns:wp="http://schemas.openxmlformats.org/drawingml/2006/wordprocessingDrawing" xmlns:w10="urn:schemas-microsoft-com:office:word" xmlns:w="http://schemas.openxmlformats.org/wordprocessingml/2006/main" xmlns:w14="http://schemas.microsoft.com/office/word/2010/wordml" xmlns:w15="http://schemas.microsoft.com/office/word/2012/wordml" xmlns:w16se="http://schemas.microsoft.com/office/word/2015/wordml/symex" xmlns:wpg="http://schemas.microsoft.com/office/word/2010/wordprocessingGroup" xmlns:wpi="http://schemas.microsoft.com/office/word/2010/wordprocessingInk" xmlns:wne="http://schemas.microsoft.com/office/word/2006/wordml" xmlns:wps="http://schemas.microsoft.com/office/word/2010/wordprocessingShape" mc:Ignorable="w14 w15 w16se wp14">
+<w:endnotes xmlns:wpc="http://schemas.microsoft.com/office/word/2010/wordprocessingCanvas" xmlns:cx="http://schemas.microsoft.com/office/drawing/2014/chartex" xmlns:cx1="http://schemas.microsoft.com/office/drawing/2015/9/8/chartex" xmlns:cx2="http://schemas.microsoft.com/office/drawing/2015/10/21/chartex" xmlns:cx3="http://schemas.microsoft.com/office/drawing/2016/5/9/chartex" xmlns:cx4="http://schemas.microsoft.com/office/drawing/2016/5/10/chartex" xmlns:cx5="http://schemas.microsoft.com/office/drawing/2016/5/11/chartex" xmlns:cx6="http://schemas.microsoft.com/office/drawing/2016/5/12/chartex" xmlns:cx7="http://schemas.microsoft.com/office/drawing/2016/5/13/chartex" xmlns:cx8="http://schemas.microsoft.com/office/drawing/2016/5/14/chartex" xmlns:mc="http://schemas.openxmlformats.org/markup-compatibility/2006" xmlns:aink="http://schemas.microsoft.com/office/drawing/2016/ink" xmlns:am3d="http://schemas.microsoft.com/office/drawing/2017/model3d" xmlns:o="urn:schemas-microsoft-com:office:office" xmlns:r="http://schemas.openxmlformats.org/officeDocument/2006/relationships" xmlns:m="http://schemas.openxmlformats.org/officeDocument/2006/math" xmlns:v="urn:schemas-microsoft-com:vml" xmlns:wp14="http://schemas.microsoft.com/office/word/2010/wordprocessingDrawing" xmlns:wp="http://schemas.openxmlformats.org/drawingml/2006/wordprocessingDrawing" xmlns:w10="urn:schemas-microsoft-com:office:word" xmlns:w="http://schemas.openxmlformats.org/wordprocessingml/2006/main" xmlns:w14="http://schemas.microsoft.com/office/word/2010/wordml" xmlns:w15="http://schemas.microsoft.com/office/word/2012/wordml" xmlns:w16cex="http://schemas.microsoft.com/office/word/2018/wordml/cex" xmlns:w16cid="http://schemas.microsoft.com/office/word/2016/wordml/cid" xmlns:w16="http://schemas.microsoft.com/office/word/2018/wordml" xmlns:w16sdtdh="http://schemas.microsoft.com/office/word/2020/wordml/sdtdatahash" xmlns:w16se="http://schemas.microsoft.com/office/word/2015/wordml/symex" xmlns:wpg="http://schemas.microsoft.com/office/word/2010/wordprocessingGroup" xmlns:wpi="http://schemas.microsoft.com/office/word/2010/wordprocessingInk" xmlns:wne="http://schemas.microsoft.com/office/word/2006/wordml" xmlns:wps="http://schemas.microsoft.com/office/word/2010/wordprocessingShape" mc:Ignorable="w14 w15 w16se w16cid w16 w16cex w16sdtdh wp14">
   <w:endnote w:type="separator" w:id="-1">
     <w:p>
       <w:r>
@@ -1187,7 +1254,7 @@
 </file>
 
 <file path=word/footer1.xml><?xml version="1.0" encoding="utf-8"?>
-<w:ftr xmlns:wpc="http://schemas.microsoft.com/office/word/2010/wordprocessingCanvas" xmlns:cx="http://schemas.microsoft.com/office/drawing/2014/chartex" xmlns:cx1="http://schemas.microsoft.com/office/drawing/2015/9/8/chartex" xmlns:mc="http://schemas.openxmlformats.org/markup-compatibility/2006" xmlns:o="urn:schemas-microsoft-com:office:office" xmlns:r="http://schemas.openxmlformats.org/officeDocument/2006/relationships" xmlns:m="http://schemas.openxmlformats.org/officeDocument/2006/math" xmlns:v="urn:schemas-microsoft-com:vml" xmlns:wp14="http://schemas.microsoft.com/office/word/2010/wordprocessingDrawing" xmlns:wp="http://schemas.openxmlformats.org/drawingml/2006/wordprocessingDrawing" xmlns:w10="urn:schemas-microsoft-com:office:word" xmlns:w="http://schemas.openxmlformats.org/wordprocessingml/2006/main" xmlns:w14="http://schemas.microsoft.com/office/word/2010/wordml" xmlns:w15="http://schemas.microsoft.com/office/word/2012/wordml" xmlns:w16se="http://schemas.microsoft.com/office/word/2015/wordml/symex" xmlns:wpg="http://schemas.microsoft.com/office/word/2010/wordprocessingGroup" xmlns:wpi="http://schemas.microsoft.com/office/word/2010/wordprocessingInk" xmlns:wne="http://schemas.microsoft.com/office/word/2006/wordml" xmlns:wps="http://schemas.microsoft.com/office/word/2010/wordprocessingShape" mc:Ignorable="w14 w15 w16se wp14">
+<w:ftr xmlns:wpc="http://schemas.microsoft.com/office/word/2010/wordprocessingCanvas" xmlns:cx="http://schemas.microsoft.com/office/drawing/2014/chartex" xmlns:cx1="http://schemas.microsoft.com/office/drawing/2015/9/8/chartex" xmlns:cx2="http://schemas.microsoft.com/office/drawing/2015/10/21/chartex" xmlns:cx3="http://schemas.microsoft.com/office/drawing/2016/5/9/chartex" xmlns:cx4="http://schemas.microsoft.com/office/drawing/2016/5/10/chartex" xmlns:cx5="http://schemas.microsoft.com/office/drawing/2016/5/11/chartex" xmlns:cx6="http://schemas.microsoft.com/office/drawing/2016/5/12/chartex" xmlns:cx7="http://schemas.microsoft.com/office/drawing/2016/5/13/chartex" xmlns:cx8="http://schemas.microsoft.com/office/drawing/2016/5/14/chartex" xmlns:mc="http://schemas.openxmlformats.org/markup-compatibility/2006" xmlns:aink="http://schemas.microsoft.com/office/drawing/2016/ink" xmlns:am3d="http://schemas.microsoft.com/office/drawing/2017/model3d" xmlns:o="urn:schemas-microsoft-com:office:office" xmlns:r="http://schemas.openxmlformats.org/officeDocument/2006/relationships" xmlns:m="http://schemas.openxmlformats.org/officeDocument/2006/math" xmlns:v="urn:schemas-microsoft-com:vml" xmlns:wp14="http://schemas.microsoft.com/office/word/2010/wordprocessingDrawing" xmlns:wp="http://schemas.openxmlformats.org/drawingml/2006/wordprocessingDrawing" xmlns:w10="urn:schemas-microsoft-com:office:word" xmlns:w="http://schemas.openxmlformats.org/wordprocessingml/2006/main" xmlns:w14="http://schemas.microsoft.com/office/word/2010/wordml" xmlns:w15="http://schemas.microsoft.com/office/word/2012/wordml" xmlns:w16cex="http://schemas.microsoft.com/office/word/2018/wordml/cex" xmlns:w16cid="http://schemas.microsoft.com/office/word/2016/wordml/cid" xmlns:w16="http://schemas.microsoft.com/office/word/2018/wordml" xmlns:w16sdtdh="http://schemas.microsoft.com/office/word/2020/wordml/sdtdatahash" xmlns:w16se="http://schemas.microsoft.com/office/word/2015/wordml/symex" xmlns:wpg="http://schemas.microsoft.com/office/word/2010/wordprocessingGroup" xmlns:wpi="http://schemas.microsoft.com/office/word/2010/wordprocessingInk" xmlns:wne="http://schemas.microsoft.com/office/word/2006/wordml" xmlns:wps="http://schemas.microsoft.com/office/word/2010/wordprocessingShape" mc:Ignorable="w14 w15 w16se w16cid w16 w16cex w16sdtdh wp14">
   <w:p>
     <w:pPr>
       <w:pStyle w:val="Footer"/>
@@ -1197,7 +1264,7 @@
 </file>
 
 <file path=word/footer2.xml><?xml version="1.0" encoding="utf-8"?>
-<w:ftr xmlns:wpc="http://schemas.microsoft.com/office/word/2010/wordprocessingCanvas" xmlns:cx="http://schemas.microsoft.com/office/drawing/2014/chartex" xmlns:cx1="http://schemas.microsoft.com/office/drawing/2015/9/8/chartex" xmlns:mc="http://schemas.openxmlformats.org/markup-compatibility/2006" xmlns:o="urn:schemas-microsoft-com:office:office" xmlns:r="http://schemas.openxmlformats.org/officeDocument/2006/relationships" xmlns:m="http://schemas.openxmlformats.org/officeDocument/2006/math" xmlns:v="urn:schemas-microsoft-com:vml" xmlns:wp14="http://schemas.microsoft.com/office/word/2010/wordprocessingDrawing" xmlns:wp="http://schemas.openxmlformats.org/drawingml/2006/wordprocessingDrawing" xmlns:w10="urn:schemas-microsoft-com:office:word" xmlns:w="http://schemas.openxmlformats.org/wordprocessingml/2006/main" xmlns:w14="http://schemas.microsoft.com/office/word/2010/wordml" xmlns:w15="http://schemas.microsoft.com/office/word/2012/wordml" xmlns:w16se="http://schemas.microsoft.com/office/word/2015/wordml/symex" xmlns:wpg="http://schemas.microsoft.com/office/word/2010/wordprocessingGroup" xmlns:wpi="http://schemas.microsoft.com/office/word/2010/wordprocessingInk" xmlns:wne="http://schemas.microsoft.com/office/word/2006/wordml" xmlns:wps="http://schemas.microsoft.com/office/word/2010/wordprocessingShape" mc:Ignorable="w14 w15 w16se wp14">
+<w:ftr xmlns:wpc="http://schemas.microsoft.com/office/word/2010/wordprocessingCanvas" xmlns:cx="http://schemas.microsoft.com/office/drawing/2014/chartex" xmlns:cx1="http://schemas.microsoft.com/office/drawing/2015/9/8/chartex" xmlns:cx2="http://schemas.microsoft.com/office/drawing/2015/10/21/chartex" xmlns:cx3="http://schemas.microsoft.com/office/drawing/2016/5/9/chartex" xmlns:cx4="http://schemas.microsoft.com/office/drawing/2016/5/10/chartex" xmlns:cx5="http://schemas.microsoft.com/office/drawing/2016/5/11/chartex" xmlns:cx6="http://schemas.microsoft.com/office/drawing/2016/5/12/chartex" xmlns:cx7="http://schemas.microsoft.com/office/drawing/2016/5/13/chartex" xmlns:cx8="http://schemas.microsoft.com/office/drawing/2016/5/14/chartex" xmlns:mc="http://schemas.openxmlformats.org/markup-compatibility/2006" xmlns:aink="http://schemas.microsoft.com/office/drawing/2016/ink" xmlns:am3d="http://schemas.microsoft.com/office/drawing/2017/model3d" xmlns:o="urn:schemas-microsoft-com:office:office" xmlns:r="http://schemas.openxmlformats.org/officeDocument/2006/relationships" xmlns:m="http://schemas.openxmlformats.org/officeDocument/2006/math" xmlns:v="urn:schemas-microsoft-com:vml" xmlns:wp14="http://schemas.microsoft.com/office/word/2010/wordprocessingDrawing" xmlns:wp="http://schemas.openxmlformats.org/drawingml/2006/wordprocessingDrawing" xmlns:w10="urn:schemas-microsoft-com:office:word" xmlns:w="http://schemas.openxmlformats.org/wordprocessingml/2006/main" xmlns:w14="http://schemas.microsoft.com/office/word/2010/wordml" xmlns:w15="http://schemas.microsoft.com/office/word/2012/wordml" xmlns:w16cex="http://schemas.microsoft.com/office/word/2018/wordml/cex" xmlns:w16cid="http://schemas.microsoft.com/office/word/2016/wordml/cid" xmlns:w16="http://schemas.microsoft.com/office/word/2018/wordml" xmlns:w16sdtdh="http://schemas.microsoft.com/office/word/2020/wordml/sdtdatahash" xmlns:w16se="http://schemas.microsoft.com/office/word/2015/wordml/symex" xmlns:wpg="http://schemas.microsoft.com/office/word/2010/wordprocessingGroup" xmlns:wpi="http://schemas.microsoft.com/office/word/2010/wordprocessingInk" xmlns:wne="http://schemas.microsoft.com/office/word/2006/wordml" xmlns:wps="http://schemas.microsoft.com/office/word/2010/wordprocessingShape" mc:Ignorable="w14 w15 w16se w16cid w16 w16cex w16sdtdh wp14">
   <w:p>
     <w:pPr>
       <w:tabs>
@@ -1413,7 +1480,7 @@
 </file>
 
 <file path=word/footer3.xml><?xml version="1.0" encoding="utf-8"?>
-<w:ftr xmlns:wpc="http://schemas.microsoft.com/office/word/2010/wordprocessingCanvas" xmlns:cx="http://schemas.microsoft.com/office/drawing/2014/chartex" xmlns:cx1="http://schemas.microsoft.com/office/drawing/2015/9/8/chartex" xmlns:mc="http://schemas.openxmlformats.org/markup-compatibility/2006" xmlns:o="urn:schemas-microsoft-com:office:office" xmlns:r="http://schemas.openxmlformats.org/officeDocument/2006/relationships" xmlns:m="http://schemas.openxmlformats.org/officeDocument/2006/math" xmlns:v="urn:schemas-microsoft-com:vml" xmlns:wp14="http://schemas.microsoft.com/office/word/2010/wordprocessingDrawing" xmlns:wp="http://schemas.openxmlformats.org/drawingml/2006/wordprocessingDrawing" xmlns:w10="urn:schemas-microsoft-com:office:word" xmlns:w="http://schemas.openxmlformats.org/wordprocessingml/2006/main" xmlns:w14="http://schemas.microsoft.com/office/word/2010/wordml" xmlns:w15="http://schemas.microsoft.com/office/word/2012/wordml" xmlns:w16se="http://schemas.microsoft.com/office/word/2015/wordml/symex" xmlns:wpg="http://schemas.microsoft.com/office/word/2010/wordprocessingGroup" xmlns:wpi="http://schemas.microsoft.com/office/word/2010/wordprocessingInk" xmlns:wne="http://schemas.microsoft.com/office/word/2006/wordml" xmlns:wps="http://schemas.microsoft.com/office/word/2010/wordprocessingShape" mc:Ignorable="w14 w15 w16se wp14">
+<w:ftr xmlns:wpc="http://schemas.microsoft.com/office/word/2010/wordprocessingCanvas" xmlns:cx="http://schemas.microsoft.com/office/drawing/2014/chartex" xmlns:cx1="http://schemas.microsoft.com/office/drawing/2015/9/8/chartex" xmlns:cx2="http://schemas.microsoft.com/office/drawing/2015/10/21/chartex" xmlns:cx3="http://schemas.microsoft.com/office/drawing/2016/5/9/chartex" xmlns:cx4="http://schemas.microsoft.com/office/drawing/2016/5/10/chartex" xmlns:cx5="http://schemas.microsoft.com/office/drawing/2016/5/11/chartex" xmlns:cx6="http://schemas.microsoft.com/office/drawing/2016/5/12/chartex" xmlns:cx7="http://schemas.microsoft.com/office/drawing/2016/5/13/chartex" xmlns:cx8="http://schemas.microsoft.com/office/drawing/2016/5/14/chartex" xmlns:mc="http://schemas.openxmlformats.org/markup-compatibility/2006" xmlns:aink="http://schemas.microsoft.com/office/drawing/2016/ink" xmlns:am3d="http://schemas.microsoft.com/office/drawing/2017/model3d" xmlns:o="urn:schemas-microsoft-com:office:office" xmlns:r="http://schemas.openxmlformats.org/officeDocument/2006/relationships" xmlns:m="http://schemas.openxmlformats.org/officeDocument/2006/math" xmlns:v="urn:schemas-microsoft-com:vml" xmlns:wp14="http://schemas.microsoft.com/office/word/2010/wordprocessingDrawing" xmlns:wp="http://schemas.openxmlformats.org/drawingml/2006/wordprocessingDrawing" xmlns:w10="urn:schemas-microsoft-com:office:word" xmlns:w="http://schemas.openxmlformats.org/wordprocessingml/2006/main" xmlns:w14="http://schemas.microsoft.com/office/word/2010/wordml" xmlns:w15="http://schemas.microsoft.com/office/word/2012/wordml" xmlns:w16cex="http://schemas.microsoft.com/office/word/2018/wordml/cex" xmlns:w16cid="http://schemas.microsoft.com/office/word/2016/wordml/cid" xmlns:w16="http://schemas.microsoft.com/office/word/2018/wordml" xmlns:w16sdtdh="http://schemas.microsoft.com/office/word/2020/wordml/sdtdatahash" xmlns:w16se="http://schemas.microsoft.com/office/word/2015/wordml/symex" xmlns:wpg="http://schemas.microsoft.com/office/word/2010/wordprocessingGroup" xmlns:wpi="http://schemas.microsoft.com/office/word/2010/wordprocessingInk" xmlns:wne="http://schemas.microsoft.com/office/word/2006/wordml" xmlns:wps="http://schemas.microsoft.com/office/word/2010/wordprocessingShape" mc:Ignorable="w14 w15 w16se w16cid w16 w16cex w16sdtdh wp14">
   <w:p>
     <w:pPr>
       <w:pStyle w:val="Footer"/>
@@ -1423,7 +1490,7 @@
 </file>
 
 <file path=word/footnotes.xml><?xml version="1.0" encoding="utf-8"?>
-<w:footnotes xmlns:wpc="http://schemas.microsoft.com/office/word/2010/wordprocessingCanvas" xmlns:cx="http://schemas.microsoft.com/office/drawing/2014/chartex" xmlns:cx1="http://schemas.microsoft.com/office/drawing/2015/9/8/chartex" xmlns:mc="http://schemas.openxmlformats.org/markup-compatibility/2006" xmlns:o="urn:schemas-microsoft-com:office:office" xmlns:r="http://schemas.openxmlformats.org/officeDocument/2006/relationships" xmlns:m="http://schemas.openxmlformats.org/officeDocument/2006/math" xmlns:v="urn:schemas-microsoft-com:vml" xmlns:wp14="http://schemas.microsoft.com/office/word/2010/wordprocessingDrawing" xmlns:wp="http://schemas.openxmlformats.org/drawingml/2006/wordprocessingDrawing" xmlns:w10="urn:schemas-microsoft-com:office:word" xmlns:w="http://schemas.openxmlformats.org/wordprocessingml/2006/main" xmlns:w14="http://schemas.microsoft.com/office/word/2010/wordml" xmlns:w15="http://schemas.microsoft.com/office/word/2012/wordml" xmlns:w16se="http://schemas.microsoft.com/office/word/2015/wordml/symex" xmlns:wpg="http://schemas.microsoft.com/office/word/2010/wordprocessingGroup" xmlns:wpi="http://schemas.microsoft.com/office/word/2010/wordprocessingInk" xmlns:wne="http://schemas.microsoft.com/office/word/2006/wordml" xmlns:wps="http://schemas.microsoft.com/office/word/2010/wordprocessingShape" mc:Ignorable="w14 w15 w16se wp14">
+<w:footnotes xmlns:wpc="http://schemas.microsoft.com/office/word/2010/wordprocessingCanvas" xmlns:cx="http://schemas.microsoft.com/office/drawing/2014/chartex" xmlns:cx1="http://schemas.microsoft.com/office/drawing/2015/9/8/chartex" xmlns:cx2="http://schemas.microsoft.com/office/drawing/2015/10/21/chartex" xmlns:cx3="http://schemas.microsoft.com/office/drawing/2016/5/9/chartex" xmlns:cx4="http://schemas.microsoft.com/office/drawing/2016/5/10/chartex" xmlns:cx5="http://schemas.microsoft.com/office/drawing/2016/5/11/chartex" xmlns:cx6="http://schemas.microsoft.com/office/drawing/2016/5/12/chartex" xmlns:cx7="http://schemas.microsoft.com/office/drawing/2016/5/13/chartex" xmlns:cx8="http://schemas.microsoft.com/office/drawing/2016/5/14/chartex" xmlns:mc="http://schemas.openxmlformats.org/markup-compatibility/2006" xmlns:aink="http://schemas.microsoft.com/office/drawing/2016/ink" xmlns:am3d="http://schemas.microsoft.com/office/drawing/2017/model3d" xmlns:o="urn:schemas-microsoft-com:office:office" xmlns:r="http://schemas.openxmlformats.org/officeDocument/2006/relationships" xmlns:m="http://schemas.openxmlformats.org/officeDocument/2006/math" xmlns:v="urn:schemas-microsoft-com:vml" xmlns:wp14="http://schemas.microsoft.com/office/word/2010/wordprocessingDrawing" xmlns:wp="http://schemas.openxmlformats.org/drawingml/2006/wordprocessingDrawing" xmlns:w10="urn:schemas-microsoft-com:office:word" xmlns:w="http://schemas.openxmlformats.org/wordprocessingml/2006/main" xmlns:w14="http://schemas.microsoft.com/office/word/2010/wordml" xmlns:w15="http://schemas.microsoft.com/office/word/2012/wordml" xmlns:w16cex="http://schemas.microsoft.com/office/word/2018/wordml/cex" xmlns:w16cid="http://schemas.microsoft.com/office/word/2016/wordml/cid" xmlns:w16="http://schemas.microsoft.com/office/word/2018/wordml" xmlns:w16sdtdh="http://schemas.microsoft.com/office/word/2020/wordml/sdtdatahash" xmlns:w16se="http://schemas.microsoft.com/office/word/2015/wordml/symex" xmlns:wpg="http://schemas.microsoft.com/office/word/2010/wordprocessingGroup" xmlns:wpi="http://schemas.microsoft.com/office/word/2010/wordprocessingInk" xmlns:wne="http://schemas.microsoft.com/office/word/2006/wordml" xmlns:wps="http://schemas.microsoft.com/office/word/2010/wordprocessingShape" mc:Ignorable="w14 w15 w16se w16cid w16 w16cex w16sdtdh wp14">
   <w:footnote w:type="separator" w:id="-1">
     <w:p>
       <w:r>
@@ -1444,7 +1511,7 @@
 </file>
 
 <file path=word/header1.xml><?xml version="1.0" encoding="utf-8"?>
-<w:hdr xmlns:wpc="http://schemas.microsoft.com/office/word/2010/wordprocessingCanvas" xmlns:cx="http://schemas.microsoft.com/office/drawing/2014/chartex" xmlns:cx1="http://schemas.microsoft.com/office/drawing/2015/9/8/chartex" xmlns:mc="http://schemas.openxmlformats.org/markup-compatibility/2006" xmlns:o="urn:schemas-microsoft-com:office:office" xmlns:r="http://schemas.openxmlformats.org/officeDocument/2006/relationships" xmlns:m="http://schemas.openxmlformats.org/officeDocument/2006/math" xmlns:v="urn:schemas-microsoft-com:vml" xmlns:wp14="http://schemas.microsoft.com/office/word/2010/wordprocessingDrawing" xmlns:wp="http://schemas.openxmlformats.org/drawingml/2006/wordprocessingDrawing" xmlns:w10="urn:schemas-microsoft-com:office:word" xmlns:w="http://schemas.openxmlformats.org/wordprocessingml/2006/main" xmlns:w14="http://schemas.microsoft.com/office/word/2010/wordml" xmlns:w15="http://schemas.microsoft.com/office/word/2012/wordml" xmlns:w16se="http://schemas.microsoft.com/office/word/2015/wordml/symex" xmlns:wpg="http://schemas.microsoft.com/office/word/2010/wordprocessingGroup" xmlns:wpi="http://schemas.microsoft.com/office/word/2010/wordprocessingInk" xmlns:wne="http://schemas.microsoft.com/office/word/2006/wordml" xmlns:wps="http://schemas.microsoft.com/office/word/2010/wordprocessingShape" mc:Ignorable="w14 w15 w16se wp14">
+<w:hdr xmlns:wpc="http://schemas.microsoft.com/office/word/2010/wordprocessingCanvas" xmlns:cx="http://schemas.microsoft.com/office/drawing/2014/chartex" xmlns:cx1="http://schemas.microsoft.com/office/drawing/2015/9/8/chartex" xmlns:cx2="http://schemas.microsoft.com/office/drawing/2015/10/21/chartex" xmlns:cx3="http://schemas.microsoft.com/office/drawing/2016/5/9/chartex" xmlns:cx4="http://schemas.microsoft.com/office/drawing/2016/5/10/chartex" xmlns:cx5="http://schemas.microsoft.com/office/drawing/2016/5/11/chartex" xmlns:cx6="http://schemas.microsoft.com/office/drawing/2016/5/12/chartex" xmlns:cx7="http://schemas.microsoft.com/office/drawing/2016/5/13/chartex" xmlns:cx8="http://schemas.microsoft.com/office/drawing/2016/5/14/chartex" xmlns:mc="http://schemas.openxmlformats.org/markup-compatibility/2006" xmlns:aink="http://schemas.microsoft.com/office/drawing/2016/ink" xmlns:am3d="http://schemas.microsoft.com/office/drawing/2017/model3d" xmlns:o="urn:schemas-microsoft-com:office:office" xmlns:r="http://schemas.openxmlformats.org/officeDocument/2006/relationships" xmlns:m="http://schemas.openxmlformats.org/officeDocument/2006/math" xmlns:v="urn:schemas-microsoft-com:vml" xmlns:wp14="http://schemas.microsoft.com/office/word/2010/wordprocessingDrawing" xmlns:wp="http://schemas.openxmlformats.org/drawingml/2006/wordprocessingDrawing" xmlns:w10="urn:schemas-microsoft-com:office:word" xmlns:w="http://schemas.openxmlformats.org/wordprocessingml/2006/main" xmlns:w14="http://schemas.microsoft.com/office/word/2010/wordml" xmlns:w15="http://schemas.microsoft.com/office/word/2012/wordml" xmlns:w16cex="http://schemas.microsoft.com/office/word/2018/wordml/cex" xmlns:w16cid="http://schemas.microsoft.com/office/word/2016/wordml/cid" xmlns:w16="http://schemas.microsoft.com/office/word/2018/wordml" xmlns:w16sdtdh="http://schemas.microsoft.com/office/word/2020/wordml/sdtdatahash" xmlns:w16se="http://schemas.microsoft.com/office/word/2015/wordml/symex" xmlns:wpg="http://schemas.microsoft.com/office/word/2010/wordprocessingGroup" xmlns:wpi="http://schemas.microsoft.com/office/word/2010/wordprocessingInk" xmlns:wne="http://schemas.microsoft.com/office/word/2006/wordml" xmlns:wps="http://schemas.microsoft.com/office/word/2010/wordprocessingShape" mc:Ignorable="w14 w15 w16se w16cid w16 w16cex w16sdtdh wp14">
   <w:p>
     <w:pPr>
       <w:pStyle w:val="Header"/>
@@ -1454,7 +1521,7 @@
 </file>
 
 <file path=word/header2.xml><?xml version="1.0" encoding="utf-8"?>
-<w:hdr xmlns:wpc="http://schemas.microsoft.com/office/word/2010/wordprocessingCanvas" xmlns:cx="http://schemas.microsoft.com/office/drawing/2014/chartex" xmlns:cx1="http://schemas.microsoft.com/office/drawing/2015/9/8/chartex" xmlns:mc="http://schemas.openxmlformats.org/markup-compatibility/2006" xmlns:o="urn:schemas-microsoft-com:office:office" xmlns:r="http://schemas.openxmlformats.org/officeDocument/2006/relationships" xmlns:m="http://schemas.openxmlformats.org/officeDocument/2006/math" xmlns:v="urn:schemas-microsoft-com:vml" xmlns:wp14="http://schemas.microsoft.com/office/word/2010/wordprocessingDrawing" xmlns:wp="http://schemas.openxmlformats.org/drawingml/2006/wordprocessingDrawing" xmlns:w10="urn:schemas-microsoft-com:office:word" xmlns:w="http://schemas.openxmlformats.org/wordprocessingml/2006/main" xmlns:w14="http://schemas.microsoft.com/office/word/2010/wordml" xmlns:w15="http://schemas.microsoft.com/office/word/2012/wordml" xmlns:w16se="http://schemas.microsoft.com/office/word/2015/wordml/symex" xmlns:wpg="http://schemas.microsoft.com/office/word/2010/wordprocessingGroup" xmlns:wpi="http://schemas.microsoft.com/office/word/2010/wordprocessingInk" xmlns:wne="http://schemas.microsoft.com/office/word/2006/wordml" xmlns:wps="http://schemas.microsoft.com/office/word/2010/wordprocessingShape" mc:Ignorable="w14 w15 w16se wp14">
+<w:hdr xmlns:wpc="http://schemas.microsoft.com/office/word/2010/wordprocessingCanvas" xmlns:cx="http://schemas.microsoft.com/office/drawing/2014/chartex" xmlns:cx1="http://schemas.microsoft.com/office/drawing/2015/9/8/chartex" xmlns:cx2="http://schemas.microsoft.com/office/drawing/2015/10/21/chartex" xmlns:cx3="http://schemas.microsoft.com/office/drawing/2016/5/9/chartex" xmlns:cx4="http://schemas.microsoft.com/office/drawing/2016/5/10/chartex" xmlns:cx5="http://schemas.microsoft.com/office/drawing/2016/5/11/chartex" xmlns:cx6="http://schemas.microsoft.com/office/drawing/2016/5/12/chartex" xmlns:cx7="http://schemas.microsoft.com/office/drawing/2016/5/13/chartex" xmlns:cx8="http://schemas.microsoft.com/office/drawing/2016/5/14/chartex" xmlns:mc="http://schemas.openxmlformats.org/markup-compatibility/2006" xmlns:aink="http://schemas.microsoft.com/office/drawing/2016/ink" xmlns:am3d="http://schemas.microsoft.com/office/drawing/2017/model3d" xmlns:o="urn:schemas-microsoft-com:office:office" xmlns:r="http://schemas.openxmlformats.org/officeDocument/2006/relationships" xmlns:m="http://schemas.openxmlformats.org/officeDocument/2006/math" xmlns:v="urn:schemas-microsoft-com:vml" xmlns:wp14="http://schemas.microsoft.com/office/word/2010/wordprocessingDrawing" xmlns:wp="http://schemas.openxmlformats.org/drawingml/2006/wordprocessingDrawing" xmlns:w10="urn:schemas-microsoft-com:office:word" xmlns:w="http://schemas.openxmlformats.org/wordprocessingml/2006/main" xmlns:w14="http://schemas.microsoft.com/office/word/2010/wordml" xmlns:w15="http://schemas.microsoft.com/office/word/2012/wordml" xmlns:w16cex="http://schemas.microsoft.com/office/word/2018/wordml/cex" xmlns:w16cid="http://schemas.microsoft.com/office/word/2016/wordml/cid" xmlns:w16="http://schemas.microsoft.com/office/word/2018/wordml" xmlns:w16sdtdh="http://schemas.microsoft.com/office/word/2020/wordml/sdtdatahash" xmlns:w16se="http://schemas.microsoft.com/office/word/2015/wordml/symex" xmlns:wpg="http://schemas.microsoft.com/office/word/2010/wordprocessingGroup" xmlns:wpi="http://schemas.microsoft.com/office/word/2010/wordprocessingInk" xmlns:wne="http://schemas.microsoft.com/office/word/2006/wordml" xmlns:wps="http://schemas.microsoft.com/office/word/2010/wordprocessingShape" mc:Ignorable="w14 w15 w16se w16cid w16 w16cex w16sdtdh wp14">
   <w:p>
     <w:pPr>
       <w:tabs>
@@ -1648,7 +1715,7 @@
               <v:stroke joinstyle="miter"/>
               <v:path gradientshapeok="t" o:connecttype="rect"/>
             </v:shapetype>
-            <v:shape id="Text Box 1" o:spid="_x0000_s1026" type="#_x0000_t202" style="position:absolute;left:0;text-align:left;margin-left:-9pt;margin-top:29.6pt;width:99pt;height:18pt;z-index:251665408;visibility:visible;mso-wrap-style:square;mso-width-percent:0;mso-height-percent:0;mso-wrap-distance-left:9pt;mso-wrap-distance-top:0;mso-wrap-distance-right:9pt;mso-wrap-distance-bottom:0;mso-position-horizontal:absolute;mso-position-horizontal-relative:text;mso-position-vertical:absolute;mso-position-vertical-relative:text;mso-width-percent:0;mso-height-percent:0;mso-width-relative:page;mso-height-relative:page;v-text-anchor:top" o:gfxdata="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" filled="f" stroked="f">
+            <v:shape id="Text Box 1" o:spid="_x0000_s1026" type="#_x0000_t202" style="position:absolute;left:0;text-align:left;margin-left:-9pt;margin-top:29.6pt;width:99pt;height:18pt;z-index:251665408;visibility:visible;mso-wrap-style:square;mso-width-percent:0;mso-height-percent:0;mso-wrap-distance-left:9pt;mso-wrap-distance-top:0;mso-wrap-distance-right:9pt;mso-wrap-distance-bottom:0;mso-position-horizontal:absolute;mso-position-horizontal-relative:text;mso-position-vertical:absolute;mso-position-vertical-relative:text;mso-width-percent:0;mso-height-percent:0;mso-width-relative:page;mso-height-relative:page;v-text-anchor:top" o:gfxdata="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" filled="f" stroked="f">
               <v:textbox>
                 <w:txbxContent>
                   <w:p>
@@ -1901,7 +1968,7 @@
         </mc:Choice>
         <mc:Fallback>
           <w:pict>
-            <v:shape w14:anchorId="01DBE617" id="Text Box 8" o:spid="_x0000_s1027" type="#_x0000_t202" style="position:absolute;left:0;text-align:left;margin-left:441pt;margin-top:27.6pt;width:54pt;height:43.2pt;z-index:251666432;visibility:visible;mso-wrap-style:square;mso-width-percent:0;mso-height-percent:0;mso-wrap-distance-left:9pt;mso-wrap-distance-top:0;mso-wrap-distance-right:9pt;mso-wrap-distance-bottom:0;mso-position-horizontal:absolute;mso-position-horizontal-relative:text;mso-position-vertical:absolute;mso-position-vertical-relative:page;mso-width-percent:0;mso-height-percent:0;mso-width-relative:page;mso-height-relative:page;v-text-anchor:top" o:gfxdata="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" filled="f" stroked="f">
+            <v:shape w14:anchorId="01DBE617" id="Text Box 8" o:spid="_x0000_s1027" type="#_x0000_t202" style="position:absolute;left:0;text-align:left;margin-left:441pt;margin-top:27.6pt;width:54pt;height:43.2pt;z-index:251666432;visibility:visible;mso-wrap-style:square;mso-width-percent:0;mso-height-percent:0;mso-wrap-distance-left:9pt;mso-wrap-distance-top:0;mso-wrap-distance-right:9pt;mso-wrap-distance-bottom:0;mso-position-horizontal:absolute;mso-position-horizontal-relative:text;mso-position-vertical:absolute;mso-position-vertical-relative:page;mso-width-percent:0;mso-height-percent:0;mso-width-relative:page;mso-height-relative:page;v-text-anchor:top" o:gfxdata="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" filled="f" stroked="f">
               <v:textbox>
                 <w:txbxContent>
                   <w:p>
@@ -2207,7 +2274,7 @@
         </mc:Choice>
         <mc:Fallback>
           <w:pict>
-            <v:shape w14:anchorId="7A1D0FB3" id="Text Box 2" o:spid="_x0000_s1028" type="#_x0000_t202" style="position:absolute;left:0;text-align:left;margin-left:488.45pt;margin-top:-25pt;width:43.7pt;height:54.2pt;z-index:251667456;visibility:visible;mso-wrap-style:square;mso-width-percent:0;mso-height-percent:0;mso-wrap-distance-left:9pt;mso-wrap-distance-top:0;mso-wrap-distance-right:9pt;mso-wrap-distance-bottom:0;mso-position-horizontal:absolute;mso-position-horizontal-relative:text;mso-position-vertical:absolute;mso-position-vertical-relative:text;mso-width-percent:0;mso-height-percent:0;mso-width-relative:page;mso-height-relative:page;v-text-anchor:top" o:gfxdata="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" filled="f" stroked="f">
+            <v:shape w14:anchorId="7A1D0FB3" id="Text Box 2" o:spid="_x0000_s1028" type="#_x0000_t202" style="position:absolute;left:0;text-align:left;margin-left:488.45pt;margin-top:-25pt;width:43.7pt;height:54.2pt;z-index:251667456;visibility:visible;mso-wrap-style:square;mso-width-percent:0;mso-height-percent:0;mso-wrap-distance-left:9pt;mso-wrap-distance-top:0;mso-wrap-distance-right:9pt;mso-wrap-distance-bottom:0;mso-position-horizontal:absolute;mso-position-horizontal-relative:text;mso-position-vertical:absolute;mso-position-vertical-relative:text;mso-width-percent:0;mso-height-percent:0;mso-width-relative:page;mso-height-relative:page;v-text-anchor:top" o:gfxdata="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" filled="f" stroked="f">
               <v:textbox>
                 <w:txbxContent>
                   <w:p/>
@@ -2231,7 +2298,7 @@
 </file>
 
 <file path=word/header3.xml><?xml version="1.0" encoding="utf-8"?>
-<w:hdr xmlns:wpc="http://schemas.microsoft.com/office/word/2010/wordprocessingCanvas" xmlns:cx="http://schemas.microsoft.com/office/drawing/2014/chartex" xmlns:cx1="http://schemas.microsoft.com/office/drawing/2015/9/8/chartex" xmlns:mc="http://schemas.openxmlformats.org/markup-compatibility/2006" xmlns:o="urn:schemas-microsoft-com:office:office" xmlns:r="http://schemas.openxmlformats.org/officeDocument/2006/relationships" xmlns:m="http://schemas.openxmlformats.org/officeDocument/2006/math" xmlns:v="urn:schemas-microsoft-com:vml" xmlns:wp14="http://schemas.microsoft.com/office/word/2010/wordprocessingDrawing" xmlns:wp="http://schemas.openxmlformats.org/drawingml/2006/wordprocessingDrawing" xmlns:w10="urn:schemas-microsoft-com:office:word" xmlns:w="http://schemas.openxmlformats.org/wordprocessingml/2006/main" xmlns:w14="http://schemas.microsoft.com/office/word/2010/wordml" xmlns:w15="http://schemas.microsoft.com/office/word/2012/wordml" xmlns:w16se="http://schemas.microsoft.com/office/word/2015/wordml/symex" xmlns:wpg="http://schemas.microsoft.com/office/word/2010/wordprocessingGroup" xmlns:wpi="http://schemas.microsoft.com/office/word/2010/wordprocessingInk" xmlns:wne="http://schemas.microsoft.com/office/word/2006/wordml" xmlns:wps="http://schemas.microsoft.com/office/word/2010/wordprocessingShape" mc:Ignorable="w14 w15 w16se wp14">
+<w:hdr xmlns:wpc="http://schemas.microsoft.com/office/word/2010/wordprocessingCanvas" xmlns:cx="http://schemas.microsoft.com/office/drawing/2014/chartex" xmlns:cx1="http://schemas.microsoft.com/office/drawing/2015/9/8/chartex" xmlns:cx2="http://schemas.microsoft.com/office/drawing/2015/10/21/chartex" xmlns:cx3="http://schemas.microsoft.com/office/drawing/2016/5/9/chartex" xmlns:cx4="http://schemas.microsoft.com/office/drawing/2016/5/10/chartex" xmlns:cx5="http://schemas.microsoft.com/office/drawing/2016/5/11/chartex" xmlns:cx6="http://schemas.microsoft.com/office/drawing/2016/5/12/chartex" xmlns:cx7="http://schemas.microsoft.com/office/drawing/2016/5/13/chartex" xmlns:cx8="http://schemas.microsoft.com/office/drawing/2016/5/14/chartex" xmlns:mc="http://schemas.openxmlformats.org/markup-compatibility/2006" xmlns:aink="http://schemas.microsoft.com/office/drawing/2016/ink" xmlns:am3d="http://schemas.microsoft.com/office/drawing/2017/model3d" xmlns:o="urn:schemas-microsoft-com:office:office" xmlns:r="http://schemas.openxmlformats.org/officeDocument/2006/relationships" xmlns:m="http://schemas.openxmlformats.org/officeDocument/2006/math" xmlns:v="urn:schemas-microsoft-com:vml" xmlns:wp14="http://schemas.microsoft.com/office/word/2010/wordprocessingDrawing" xmlns:wp="http://schemas.openxmlformats.org/drawingml/2006/wordprocessingDrawing" xmlns:w10="urn:schemas-microsoft-com:office:word" xmlns:w="http://schemas.openxmlformats.org/wordprocessingml/2006/main" xmlns:w14="http://schemas.microsoft.com/office/word/2010/wordml" xmlns:w15="http://schemas.microsoft.com/office/word/2012/wordml" xmlns:w16cex="http://schemas.microsoft.com/office/word/2018/wordml/cex" xmlns:w16cid="http://schemas.microsoft.com/office/word/2016/wordml/cid" xmlns:w16="http://schemas.microsoft.com/office/word/2018/wordml" xmlns:w16sdtdh="http://schemas.microsoft.com/office/word/2020/wordml/sdtdatahash" xmlns:w16se="http://schemas.microsoft.com/office/word/2015/wordml/symex" xmlns:wpg="http://schemas.microsoft.com/office/word/2010/wordprocessingGroup" xmlns:wpi="http://schemas.microsoft.com/office/word/2010/wordprocessingInk" xmlns:wne="http://schemas.microsoft.com/office/word/2006/wordml" xmlns:wps="http://schemas.microsoft.com/office/word/2010/wordprocessingShape" mc:Ignorable="w14 w15 w16se w16cid w16 w16cex w16sdtdh wp14">
   <w:p>
     <w:pPr>
       <w:pStyle w:val="Header"/>
@@ -2241,7 +2308,7 @@
 </file>
 
 <file path=word/numbering.xml><?xml version="1.0" encoding="utf-8"?>
-<w:numbering xmlns:wpc="http://schemas.microsoft.com/office/word/2010/wordprocessingCanvas" xmlns:cx="http://schemas.microsoft.com/office/drawing/2014/chartex" xmlns:cx1="http://schemas.microsoft.com/office/drawing/2015/9/8/chartex" xmlns:mc="http://schemas.openxmlformats.org/markup-compatibility/2006" xmlns:o="urn:schemas-microsoft-com:office:office" xmlns:r="http://schemas.openxmlformats.org/officeDocument/2006/relationships" xmlns:m="http://schemas.openxmlformats.org/officeDocument/2006/math" xmlns:v="urn:schemas-microsoft-com:vml" xmlns:wp14="http://schemas.microsoft.com/office/word/2010/wordprocessingDrawing" xmlns:wp="http://schemas.openxmlformats.org/drawingml/2006/wordprocessingDrawing" xmlns:w10="urn:schemas-microsoft-com:office:word" xmlns:w="http://schemas.openxmlformats.org/wordprocessingml/2006/main" xmlns:w14="http://schemas.microsoft.com/office/word/2010/wordml" xmlns:w15="http://schemas.microsoft.com/office/word/2012/wordml" xmlns:w16se="http://schemas.microsoft.com/office/word/2015/wordml/symex" xmlns:wpg="http://schemas.microsoft.com/office/word/2010/wordprocessingGroup" xmlns:wpi="http://schemas.microsoft.com/office/word/2010/wordprocessingInk" xmlns:wne="http://schemas.microsoft.com/office/word/2006/wordml" xmlns:wps="http://schemas.microsoft.com/office/word/2010/wordprocessingShape" mc:Ignorable="w14 w15 w16se wp14">
+<w:numbering xmlns:wpc="http://schemas.microsoft.com/office/word/2010/wordprocessingCanvas" xmlns:cx="http://schemas.microsoft.com/office/drawing/2014/chartex" xmlns:cx1="http://schemas.microsoft.com/office/drawing/2015/9/8/chartex" xmlns:cx2="http://schemas.microsoft.com/office/drawing/2015/10/21/chartex" xmlns:cx3="http://schemas.microsoft.com/office/drawing/2016/5/9/chartex" xmlns:cx4="http://schemas.microsoft.com/office/drawing/2016/5/10/chartex" xmlns:cx5="http://schemas.microsoft.com/office/drawing/2016/5/11/chartex" xmlns:cx6="http://schemas.microsoft.com/office/drawing/2016/5/12/chartex" xmlns:cx7="http://schemas.microsoft.com/office/drawing/2016/5/13/chartex" xmlns:cx8="http://schemas.microsoft.com/office/drawing/2016/5/14/chartex" xmlns:mc="http://schemas.openxmlformats.org/markup-compatibility/2006" xmlns:aink="http://schemas.microsoft.com/office/drawing/2016/ink" xmlns:am3d="http://schemas.microsoft.com/office/drawing/2017/model3d" xmlns:o="urn:schemas-microsoft-com:office:office" xmlns:r="http://schemas.openxmlformats.org/officeDocument/2006/relationships" xmlns:m="http://schemas.openxmlformats.org/officeDocument/2006/math" xmlns:v="urn:schemas-microsoft-com:vml" xmlns:wp14="http://schemas.microsoft.com/office/word/2010/wordprocessingDrawing" xmlns:wp="http://schemas.openxmlformats.org/drawingml/2006/wordprocessingDrawing" xmlns:w10="urn:schemas-microsoft-com:office:word" xmlns:w="http://schemas.openxmlformats.org/wordprocessingml/2006/main" xmlns:w14="http://schemas.microsoft.com/office/word/2010/wordml" xmlns:w15="http://schemas.microsoft.com/office/word/2012/wordml" xmlns:w16cex="http://schemas.microsoft.com/office/word/2018/wordml/cex" xmlns:w16cid="http://schemas.microsoft.com/office/word/2016/wordml/cid" xmlns:w16="http://schemas.microsoft.com/office/word/2018/wordml" xmlns:w16sdtdh="http://schemas.microsoft.com/office/word/2020/wordml/sdtdatahash" xmlns:w16se="http://schemas.microsoft.com/office/word/2015/wordml/symex" xmlns:wpg="http://schemas.microsoft.com/office/word/2010/wordprocessingGroup" xmlns:wpi="http://schemas.microsoft.com/office/word/2010/wordprocessingInk" xmlns:wne="http://schemas.microsoft.com/office/word/2006/wordml" xmlns:wps="http://schemas.microsoft.com/office/word/2010/wordprocessingShape" mc:Ignorable="w14 w15 w16se w16cid w16 w16cex w16sdtdh wp14">
   <w:abstractNum w:abstractNumId="0" w15:restartNumberingAfterBreak="0">
     <w:nsid w:val="005618FA"/>
     <w:multiLevelType w:val="hybridMultilevel"/>
@@ -3409,7 +3476,7 @@
 </file>
 
 <file path=word/styles.xml><?xml version="1.0" encoding="utf-8"?>
-<w:styles xmlns:mc="http://schemas.openxmlformats.org/markup-compatibility/2006" xmlns:r="http://schemas.openxmlformats.org/officeDocument/2006/relationships" xmlns:w="http://schemas.openxmlformats.org/wordprocessingml/2006/main" xmlns:w14="http://schemas.microsoft.com/office/word/2010/wordml" xmlns:w15="http://schemas.microsoft.com/office/word/2012/wordml" xmlns:w16se="http://schemas.microsoft.com/office/word/2015/wordml/symex" mc:Ignorable="w14 w15 w16se">
+<w:styles xmlns:mc="http://schemas.openxmlformats.org/markup-compatibility/2006" xmlns:r="http://schemas.openxmlformats.org/officeDocument/2006/relationships" xmlns:w="http://schemas.openxmlformats.org/wordprocessingml/2006/main" xmlns:w14="http://schemas.microsoft.com/office/word/2010/wordml" xmlns:w15="http://schemas.microsoft.com/office/word/2012/wordml" xmlns:w16cex="http://schemas.microsoft.com/office/word/2018/wordml/cex" xmlns:w16cid="http://schemas.microsoft.com/office/word/2016/wordml/cid" xmlns:w16="http://schemas.microsoft.com/office/word/2018/wordml" xmlns:w16sdtdh="http://schemas.microsoft.com/office/word/2020/wordml/sdtdatahash" xmlns:w16se="http://schemas.microsoft.com/office/word/2015/wordml/symex" mc:Ignorable="w14 w15 w16se w16cid w16 w16cex w16sdtdh">
   <w:docDefaults>
     <w:rPrDefault>
       <w:rPr>
@@ -3419,7 +3486,7 @@
     </w:rPrDefault>
     <w:pPrDefault/>
   </w:docDefaults>
-  <w:latentStyles w:defLockedState="0" w:defUIPriority="99" w:defSemiHidden="0" w:defUnhideWhenUsed="0" w:defQFormat="0" w:count="371">
+  <w:latentStyles w:defLockedState="0" w:defUIPriority="99" w:defSemiHidden="0" w:defUnhideWhenUsed="0" w:defQFormat="0" w:count="376">
     <w:lsdException w:name="Normal" w:uiPriority="0" w:qFormat="1"/>
     <w:lsdException w:name="heading 1" w:uiPriority="0" w:qFormat="1"/>
     <w:lsdException w:name="heading 2" w:semiHidden="1" w:unhideWhenUsed="1" w:qFormat="1"/>
@@ -3791,6 +3858,11 @@
     <w:lsdException w:name="List Table 5 Dark Accent 6" w:uiPriority="50"/>
     <w:lsdException w:name="List Table 6 Colorful Accent 6" w:uiPriority="51"/>
     <w:lsdException w:name="List Table 7 Colorful Accent 6" w:uiPriority="52"/>
+    <w:lsdException w:name="Mention" w:semiHidden="1" w:unhideWhenUsed="1"/>
+    <w:lsdException w:name="Smart Hyperlink" w:semiHidden="1" w:unhideWhenUsed="1"/>
+    <w:lsdException w:name="Hashtag" w:semiHidden="1" w:unhideWhenUsed="1"/>
+    <w:lsdException w:name="Unresolved Mention" w:semiHidden="1" w:unhideWhenUsed="1"/>
+    <w:lsdException w:name="Smart Link" w:semiHidden="1" w:unhideWhenUsed="1"/>
   </w:latentStyles>
   <w:style w:type="paragraph" w:default="1" w:styleId="Normal">
     <w:name w:val="Normal"/>

</xml_diff>